<commit_message>
Update Proyecto final de miguel.docx
</commit_message>
<xml_diff>
--- a/Proyecto final de miguel.docx
+++ b/Proyecto final de miguel.docx
@@ -1,6 +1,6 @@
 
 <file path=word/document.xml><?xml version="1.0" encoding="utf-8"?>
-<w:document xmlns:wpc="http://schemas.microsoft.com/office/word/2010/wordprocessingCanvas" xmlns:cx="http://schemas.microsoft.com/office/drawing/2014/chartex" xmlns:cx1="http://schemas.microsoft.com/office/drawing/2015/9/8/chartex" xmlns:cx2="http://schemas.microsoft.com/office/drawing/2015/10/21/chartex" xmlns:cx3="http://schemas.microsoft.com/office/drawing/2016/5/9/chartex" xmlns:cx4="http://schemas.microsoft.com/office/drawing/2016/5/10/chartex" xmlns:cx5="http://schemas.microsoft.com/office/drawing/2016/5/11/chartex" xmlns:cx6="http://schemas.microsoft.com/office/drawing/2016/5/12/chartex" xmlns:cx7="http://schemas.microsoft.com/office/drawing/2016/5/13/chartex" xmlns:cx8="http://schemas.microsoft.com/office/drawing/2016/5/14/chartex" xmlns:mc="http://schemas.openxmlformats.org/markup-compatibility/2006" xmlns:aink="http://schemas.microsoft.com/office/drawing/2016/ink" xmlns:am3d="http://schemas.microsoft.com/office/drawing/2017/model3d" xmlns:o="urn:schemas-microsoft-com:office:office" xmlns:oel="http://schemas.microsoft.com/office/2019/extlst" xmlns:r="http://schemas.openxmlformats.org/officeDocument/2006/relationships" xmlns:m="http://schemas.openxmlformats.org/officeDocument/2006/math" xmlns:v="urn:schemas-microsoft-com:vml" xmlns:wp14="http://schemas.microsoft.com/office/word/2010/wordprocessingDrawing" xmlns:wp="http://schemas.openxmlformats.org/drawingml/2006/wordprocessingDrawing" xmlns:w10="urn:schemas-microsoft-com:office:word" xmlns:w="http://schemas.openxmlformats.org/wordprocessingml/2006/main" xmlns:w14="http://schemas.microsoft.com/office/word/2010/wordml" xmlns:w15="http://schemas.microsoft.com/office/word/2012/wordml" xmlns:w16cex="http://schemas.microsoft.com/office/word/2018/wordml/cex" xmlns:w16cid="http://schemas.microsoft.com/office/word/2016/wordml/cid" xmlns:w16="http://schemas.microsoft.com/office/word/2018/wordml" xmlns:w16sdtdh="http://schemas.microsoft.com/office/word/2020/wordml/sdtdatahash" xmlns:w16se="http://schemas.microsoft.com/office/word/2015/wordml/symex" xmlns:wpg="http://schemas.microsoft.com/office/word/2010/wordprocessingGroup" xmlns:wpi="http://schemas.microsoft.com/office/word/2010/wordprocessingInk" xmlns:wne="http://schemas.microsoft.com/office/word/2006/wordml" xmlns:wps="http://schemas.microsoft.com/office/word/2010/wordprocessingShape" mc:Ignorable="w14 w15 w16se w16cid w16 w16cex w16sdtdh wp14">
+<w:document xmlns:wpc="http://schemas.microsoft.com/office/word/2010/wordprocessingCanvas" xmlns:cx="http://schemas.microsoft.com/office/drawing/2014/chartex" xmlns:mc="http://schemas.openxmlformats.org/markup-compatibility/2006" xmlns:o="urn:schemas-microsoft-com:office:office" xmlns:r="http://schemas.openxmlformats.org/officeDocument/2006/relationships" xmlns:m="http://schemas.openxmlformats.org/officeDocument/2006/math" xmlns:v="urn:schemas-microsoft-com:vml" xmlns:wp14="http://schemas.microsoft.com/office/word/2010/wordprocessingDrawing" xmlns:wp="http://schemas.openxmlformats.org/drawingml/2006/wordprocessingDrawing" xmlns:w10="urn:schemas-microsoft-com:office:word" xmlns:w="http://schemas.openxmlformats.org/wordprocessingml/2006/main" xmlns:w14="http://schemas.microsoft.com/office/word/2010/wordml" xmlns:w15="http://schemas.microsoft.com/office/word/2012/wordml" xmlns:w16se="http://schemas.microsoft.com/office/word/2015/wordml/symex" xmlns:wpg="http://schemas.microsoft.com/office/word/2010/wordprocessingGroup" xmlns:wpi="http://schemas.microsoft.com/office/word/2010/wordprocessingInk" xmlns:wne="http://schemas.microsoft.com/office/word/2006/wordml" xmlns:wps="http://schemas.microsoft.com/office/word/2010/wordprocessingShape" mc:Ignorable="w14 w15 w16se wp14">
   <w:body>
     <w:p>
       <w:pPr>
@@ -38,37 +38,41 @@
     </w:p>
     <w:p>
       <w:r>
-        <w:t xml:space="preserve">Una historia lineal con toques RPG, nuestro protagonista </w:t>
-      </w:r>
-      <w:r>
-        <w:t xml:space="preserve">para avanzaren la historia tendrá que </w:t>
-      </w:r>
-      <w:r>
-        <w:t>ganar partidas al trivial (Te realiza una pregunta y te dará cuatro opciones y si aciertas te favorecerá en la historia y si fallas te desfavorecerá).</w:t>
-      </w:r>
-    </w:p>
-    <w:p>
-      <w:pPr>
+        <w:t>Imaginate una emocionante historia lineal con elementos de juego de rol (RPG), en la que el destino del protagonista esta en tus manos. Para avanzar en la trama, nuestro heroe tendra que enfrentarse a una serie de desafios, incluyendo enfrentamientos triviales.</w:t>
+      </w:r>
+    </w:p>
+    <w:p>
+      <w:r>
+        <w:t>En estas situaciones, el protagonista se vera sometido a preguntas de conocimientos general, con cuatros posibles respuestas. Si eres capaz de ayudarle a elegir la respuesta correcta, su suerte en la historia mejorara. Pero si no logras acertar, su destino puede empeorar.</w:t>
+      </w:r>
+    </w:p>
+    <w:p>
+      <w:r>
+        <w:t>¿Te atreves a asumir el reto? Ayuda a nuestro protagonista a superar cada prueba, desbloquea nuevas armas y descubre los secretos que se ocultan en el camino.</w:t>
+      </w:r>
+    </w:p>
+    <w:p>
+      <w:pPr>
+        <w:pStyle w:val="Ttulo2"/>
+        <w:jc w:val="center"/>
         <w:rPr>
           <w:b/>
           <w:bCs/>
-        </w:rPr>
-      </w:pPr>
-      <w:r>
-        <w:t xml:space="preserve">Ejemplo: </w:t>
-      </w:r>
-      <w:r>
-        <w:rPr>
-          <w:b/>
-          <w:bCs/>
-        </w:rPr>
-        <w:t>Pelea contra un goblin</w:t>
-      </w:r>
-    </w:p>
-    <w:p>
-      <w:r>
-        <w:tab/>
-        <w:t>Se empezará la partida al Trivial (En el caso de combates, se hará una sola pregunta por cada turno tuyo, si aciertas tu arma hará un daño aleatorio (3-5) por ejemplo y si fallas no harás daño ese turno)</w:t>
+          <w:sz w:val="36"/>
+          <w:szCs w:val="36"/>
+        </w:rPr>
+      </w:pPr>
+      <w:r>
+        <w:rPr>
+          <w:sz w:val="36"/>
+          <w:szCs w:val="36"/>
+        </w:rPr>
+        <w:t>¡Preparate para la batalla!</w:t>
+      </w:r>
+    </w:p>
+    <w:p>
+      <w:r>
+        <w:t>Para iniciar la pelea, comenzaras una ronda del Trivial. En caso de los combates, solo se te hara una pregunta por cada turno. Si respondes correctamente, tu arma infligira un daño aleatorio al goblin (por ejemplo, entre 3 y 5 puntos de daño, basandose en el daño minimo y maximo de tu arma). Pero si te equivocas, tu ataque no causara ningun daño en ese turno.</w:t>
       </w:r>
     </w:p>
     <w:p>
@@ -76,6 +80,10 @@
         <w:jc w:val="center"/>
       </w:pPr>
       <w:r>
+        <w:rPr>
+          <w:noProof/>
+          <w:lang w:eastAsia="es-ES"/>
+        </w:rPr>
         <w:drawing>
           <wp:inline distT="0" distB="0" distL="0" distR="0" wp14:anchorId="0E3AB5C7" wp14:editId="73966A5B">
             <wp:extent cx="3637915" cy="1724025"/>
@@ -115,53 +123,46 @@
     </w:p>
     <w:p>
       <w:r>
-        <w:t>Una vez terminada la pelea la historia continuara normalmente o en caso de haber muerto el juego terminara.</w:t>
-      </w:r>
-    </w:p>
-    <w:p>
-      <w:pPr>
-        <w:rPr>
-          <w:b/>
-          <w:bCs/>
-        </w:rPr>
-      </w:pPr>
-      <w:r>
-        <w:t xml:space="preserve">Ejemplo: </w:t>
-      </w:r>
-      <w:r>
-        <w:rPr>
-          <w:b/>
-          <w:bCs/>
-        </w:rPr>
-        <w:t>Elección importante</w:t>
-      </w:r>
-    </w:p>
-    <w:p>
-      <w:r>
-        <w:rPr>
-          <w:b/>
-          <w:bCs/>
-        </w:rPr>
-        <w:tab/>
-      </w:r>
-      <w:r>
-        <w:t xml:space="preserve">En ciertos momentos de la historia </w:t>
-      </w:r>
-      <w:r>
-        <w:t>deberás</w:t>
-      </w:r>
-      <w:r>
-        <w:t xml:space="preserve"> </w:t>
-      </w:r>
-      <w:r>
-        <w:t>jugar al Trivial, se iniciará una partida de 10 preguntas.</w:t>
-      </w:r>
-    </w:p>
-    <w:p>
-      <w:pPr>
+        <w:t>Una vez que termine la emocionante batalla, la historia continuara su curso normal. Dependiendo del resultado del combate, el protagonista puede haber salido victorioso o puede haber sufrido una derrota.</w:t>
+      </w:r>
+    </w:p>
+    <w:p>
+      <w:r>
+        <w:t>Si el protagonista ha muerto en la batalla, lamentablemente el juego terminara. Sin embargo, si ha logrado vencer a su enemigo, la historia avanzará, y el protagonista se encontrara con nuevos desafios y peligros en su camino.</w:t>
+      </w:r>
+    </w:p>
+    <w:p>
+      <w:pPr>
+        <w:pStyle w:val="Ttulo2"/>
         <w:jc w:val="center"/>
-      </w:pPr>
-      <w:r>
+        <w:rPr>
+          <w:sz w:val="36"/>
+          <w:szCs w:val="36"/>
+        </w:rPr>
+      </w:pPr>
+      <w:r>
+        <w:rPr>
+          <w:sz w:val="36"/>
+          <w:szCs w:val="36"/>
+        </w:rPr>
+        <w:t>¡Eleccion importante!</w:t>
+      </w:r>
+    </w:p>
+    <w:p>
+      <w:r>
+        <w:t>En algunos momentos cruciales de la historia, tendras que demostrar tus habilidades triviales. En estas ocasiones, se iniciará una partida de 10 preguntas, y tus respuestas determinaran el resultado del desafio. Pero eso no es todo, ¡tu suerte tambien puede tener un papel importante en el desenlace!</w:t>
+      </w:r>
+    </w:p>
+    <w:p>
+      <w:pPr>
+        <w:jc w:val="center"/>
+      </w:pPr>
+      <w:r>
+        <w:rPr>
+          <w:noProof/>
+          <w:lang w:eastAsia="es-ES"/>
+        </w:rPr>
+        <w:lastRenderedPageBreak/>
         <w:drawing>
           <wp:inline distT="0" distB="0" distL="0" distR="0" wp14:anchorId="1EE0951F" wp14:editId="4A350155">
             <wp:extent cx="3676015" cy="2089156"/>
@@ -201,7 +202,10 @@
     </w:p>
     <w:p>
       <w:r>
-        <w:t>Al final de la partida de Trivial, se jugara una ruleta y totalmente dependiendo de tu suerte la historia continuara en una dirección o en otra.</w:t>
+        <w:t>Al final de la partida de trivial</w:t>
+      </w:r>
+      <w:r>
+        <w:t>, se activara una ruleta que determinara el resultado final de tu desafio. Dependiendo de la suerte que tengas, la historia puede continuar en una direccion u otra. Cada resultado tendra sus propias consecuencias, y podras experimentar diferentes desenlaces segun tus decisiones y tus habilidades.</w:t>
       </w:r>
     </w:p>
     <w:p>
@@ -209,7 +213,10 @@
         <w:jc w:val="center"/>
       </w:pPr>
       <w:r>
-        <w:lastRenderedPageBreak/>
+        <w:rPr>
+          <w:noProof/>
+          <w:lang w:eastAsia="es-ES"/>
+        </w:rPr>
         <w:drawing>
           <wp:inline distT="0" distB="0" distL="0" distR="0" wp14:anchorId="262EB46C" wp14:editId="12669E94">
             <wp:extent cx="4067175" cy="2265547"/>
@@ -249,15 +256,7 @@
     </w:p>
     <w:p>
       <w:r>
-        <w:t xml:space="preserve">Para el sistema de </w:t>
-      </w:r>
-      <w:proofErr w:type="spellStart"/>
-      <w:r>
-        <w:t>Looteo</w:t>
-      </w:r>
-      <w:proofErr w:type="spellEnd"/>
-      <w:r>
-        <w:t xml:space="preserve"> y otros sistemas se usará la misma fórmula de jugar una partida al Trivial.</w:t>
+        <w:t>El sistema de loot tambien utiliza la misma formula que el Trivial. Al completar un desafio, se activara una partida de preguntas, y tus respuestas determinara si consigues obtener el botin o por lo contrario lo pierdes.</w:t>
       </w:r>
     </w:p>
     <w:p>
@@ -286,10 +285,10 @@
         </w:numPr>
       </w:pPr>
       <w:r>
-        <w:t>Trivial (1 Pregunta, 3 Preguntas y 10 Preguntas)</w:t>
-      </w:r>
-      <w:r>
-        <w:t>.</w:t>
+        <w:t>Trivial</w:t>
+      </w:r>
+      <w:r>
+        <w:t>: tres modalidades diferentes de preguntas: una sola pregunta, tres preguntas y diez preguntas.</w:t>
       </w:r>
     </w:p>
     <w:p>
@@ -304,7 +303,7 @@
         <w:t>Guardar Partida / Cargar Partida</w:t>
       </w:r>
       <w:r>
-        <w:t>.</w:t>
+        <w:t>: podras guardar tu progreso en cualquier momento y continuar la aventura en otro momento.</w:t>
       </w:r>
     </w:p>
     <w:p>
@@ -316,16 +315,10 @@
         </w:numPr>
       </w:pPr>
       <w:r>
-        <w:t xml:space="preserve">Sistema de Armas (Iniciaras con un arma básica y cuando derrotes a ciertos enemigos te soltaran su </w:t>
-      </w:r>
-      <w:r>
-        <w:t>arma (</w:t>
-      </w:r>
-      <w:r>
-        <w:t>Iniciara partida de Trivial de 3 Preguntas))</w:t>
-      </w:r>
-      <w:r>
-        <w:t>.</w:t>
+        <w:t>Sistema de Armas</w:t>
+      </w:r>
+      <w:r>
+        <w:t>: comenzaras con un arma basica, pero podras obtener armas mas poderosas  derrotando a ciertos enemigos. Para conseguir estas armas, deberas susperar una partida de trivial de tres preguntas.</w:t>
       </w:r>
     </w:p>
     <w:p>
@@ -337,13 +330,7 @@
         </w:numPr>
       </w:pPr>
       <w:r>
-        <w:t xml:space="preserve">Sistema de Combate (Peleas de una única pregunta) el enemigo no morirá hasta que su vida baje a 0 al igual que cuando tu vida baje a 0 la partida se </w:t>
-      </w:r>
-      <w:r>
-        <w:t>acabará</w:t>
-      </w:r>
-      <w:r>
-        <w:t>.</w:t>
+        <w:t>Sistema de Combate: las peleas se realizaran a traves de una unica pregunta. El enemigo no morira hasta que su barra de vida se agote. Si tu barra de vida llega a cero, la partida se acabara.</w:t>
       </w:r>
     </w:p>
     <w:p>
@@ -355,13 +342,7 @@
         </w:numPr>
       </w:pPr>
       <w:r>
-        <w:t>Historia interactiva (Sin hacer una cosa loca de ramificación)</w:t>
-      </w:r>
-      <w:r>
-        <w:t xml:space="preserve"> con una duración de 20 minutos máximo (Por el momento)</w:t>
-      </w:r>
-      <w:r>
-        <w:t>.</w:t>
+        <w:t>Historia interactiva: la historia tiene una duracion de maximo 20 minutos por el momento. Aunque no hay ramificaciones locas, las decisiones que tomes tendrna consecuencia en la trama.</w:t>
       </w:r>
     </w:p>
     <w:p>
@@ -373,7 +354,8 @@
         </w:numPr>
       </w:pPr>
       <w:r>
-        <w:t>Música y sonidos.</w:t>
+        <w:lastRenderedPageBreak/>
+        <w:t>Música y sonidos: disfruta de una banda sonora emocionante y efectos de sonido que te sumergiran en la aventrura.</w:t>
       </w:r>
     </w:p>
     <w:p>
@@ -385,7 +367,7 @@
         </w:numPr>
       </w:pPr>
       <w:r>
-        <w:t>Gifs e imágenes.</w:t>
+        <w:t>Gifs e imágenes: para complementar la experiencia, se incluiran gifs e imagenes para que puedas visualizar los momentos mas epicos de la historia.</w:t>
       </w:r>
     </w:p>
     <w:p>
@@ -530,6 +512,140 @@
       <w:r>
         <w:t>Informáticas.</w:t>
       </w:r>
+    </w:p>
+    <w:p>
+      <w:pPr>
+        <w:pStyle w:val="Ttulo2"/>
+        <w:jc w:val="center"/>
+        <w:rPr>
+          <w:sz w:val="36"/>
+          <w:szCs w:val="36"/>
+        </w:rPr>
+      </w:pPr>
+      <w:r>
+        <w:rPr>
+          <w:sz w:val="36"/>
+          <w:szCs w:val="36"/>
+        </w:rPr>
+        <w:t>Objetos necesarios para el p</w:t>
+      </w:r>
+      <w:r>
+        <w:rPr>
+          <w:sz w:val="36"/>
+          <w:szCs w:val="36"/>
+        </w:rPr>
+        <w:t>royecto</w:t>
+      </w:r>
+    </w:p>
+    <w:p>
+      <w:pPr>
+        <w:pStyle w:val="Prrafodelista"/>
+        <w:numPr>
+          <w:ilvl w:val="0"/>
+          <w:numId w:val="2"/>
+        </w:numPr>
+      </w:pPr>
+      <w:r>
+        <w:t>Trivial: una clase que contendra las preguntas, opciones y respuestas del juego trivial.</w:t>
+      </w:r>
+    </w:p>
+    <w:p>
+      <w:pPr>
+        <w:pStyle w:val="Prrafodelista"/>
+        <w:numPr>
+          <w:ilvl w:val="0"/>
+          <w:numId w:val="2"/>
+        </w:numPr>
+      </w:pPr>
+      <w:r>
+        <w:t>GuardadoJuego: una clase que permitira la funcionalidad de guardar y cargar la partida.</w:t>
+      </w:r>
+    </w:p>
+    <w:p>
+      <w:pPr>
+        <w:pStyle w:val="Prrafodelista"/>
+        <w:numPr>
+          <w:ilvl w:val="0"/>
+          <w:numId w:val="2"/>
+        </w:numPr>
+      </w:pPr>
+      <w:r>
+        <w:t>Arma: una clase que contendra los diferentes atributos y caracteristicas de las armas que el jugador puede obtener a lo largo del juego.</w:t>
+      </w:r>
+    </w:p>
+    <w:p>
+      <w:pPr>
+        <w:pStyle w:val="Prrafodelista"/>
+        <w:numPr>
+          <w:ilvl w:val="0"/>
+          <w:numId w:val="2"/>
+        </w:numPr>
+      </w:pPr>
+      <w:r>
+        <w:t>Jugador: una clase que contendra los atributos y caracteristicas del personaje principal que el jugador controla, como su salud, nombre, etc.</w:t>
+      </w:r>
+    </w:p>
+    <w:p>
+      <w:pPr>
+        <w:pStyle w:val="Prrafodelista"/>
+        <w:numPr>
+          <w:ilvl w:val="0"/>
+          <w:numId w:val="2"/>
+        </w:numPr>
+      </w:pPr>
+      <w:r>
+        <w:t>Enemigo: una clase que contendra los atributos y caracteristicas de los diferentes enemigos con los que el jugador se enfrentara.</w:t>
+      </w:r>
+    </w:p>
+    <w:p>
+      <w:pPr>
+        <w:pStyle w:val="Prrafodelista"/>
+        <w:numPr>
+          <w:ilvl w:val="0"/>
+          <w:numId w:val="2"/>
+        </w:numPr>
+      </w:pPr>
+      <w:r>
+        <w:t>Combate: una clase que administrara las peleas entre el jugador y los enemigos, utilizando la clase Trivial para determinar el daño infligido por el jugador.</w:t>
+      </w:r>
+    </w:p>
+    <w:p>
+      <w:pPr>
+        <w:pStyle w:val="Prrafodelista"/>
+        <w:numPr>
+          <w:ilvl w:val="0"/>
+          <w:numId w:val="2"/>
+        </w:numPr>
+      </w:pPr>
+      <w:r>
+        <w:t>Historia: una clase que contendra la trama del juego y las decisiones que el jugador puede tomar.</w:t>
+      </w:r>
+    </w:p>
+    <w:p>
+      <w:pPr>
+        <w:pStyle w:val="Prrafodelista"/>
+        <w:numPr>
+          <w:ilvl w:val="0"/>
+          <w:numId w:val="2"/>
+        </w:numPr>
+      </w:pPr>
+      <w:r>
+        <w:t>Sonido: una clase que contendra los efectos de sonido y la musica del juego.</w:t>
+      </w:r>
+    </w:p>
+    <w:p>
+      <w:pPr>
+        <w:pStyle w:val="Prrafodelista"/>
+        <w:numPr>
+          <w:ilvl w:val="0"/>
+          <w:numId w:val="2"/>
+        </w:numPr>
+      </w:pPr>
+      <w:r>
+        <w:t>Imagen: una clase que contendra las imagenes y los gifs que se mostraran en el juego.</w:t>
+      </w:r>
+      <w:bookmarkStart w:id="0" w:name="_GoBack"/>
+      <w:bookmarkEnd w:id="0"/>
     </w:p>
     <w:sectPr>
       <w:pgSz w:w="11906" w:h="16838"/>
@@ -542,7 +658,7 @@
 </file>
 
 <file path=word/numbering.xml><?xml version="1.0" encoding="utf-8"?>
-<w:numbering xmlns:wpc="http://schemas.microsoft.com/office/word/2010/wordprocessingCanvas" xmlns:cx="http://schemas.microsoft.com/office/drawing/2014/chartex" xmlns:cx1="http://schemas.microsoft.com/office/drawing/2015/9/8/chartex" xmlns:cx2="http://schemas.microsoft.com/office/drawing/2015/10/21/chartex" xmlns:cx3="http://schemas.microsoft.com/office/drawing/2016/5/9/chartex" xmlns:cx4="http://schemas.microsoft.com/office/drawing/2016/5/10/chartex" xmlns:cx5="http://schemas.microsoft.com/office/drawing/2016/5/11/chartex" xmlns:cx6="http://schemas.microsoft.com/office/drawing/2016/5/12/chartex" xmlns:cx7="http://schemas.microsoft.com/office/drawing/2016/5/13/chartex" xmlns:cx8="http://schemas.microsoft.com/office/drawing/2016/5/14/chartex" xmlns:mc="http://schemas.openxmlformats.org/markup-compatibility/2006" xmlns:aink="http://schemas.microsoft.com/office/drawing/2016/ink" xmlns:am3d="http://schemas.microsoft.com/office/drawing/2017/model3d" xmlns:o="urn:schemas-microsoft-com:office:office" xmlns:oel="http://schemas.microsoft.com/office/2019/extlst" xmlns:r="http://schemas.openxmlformats.org/officeDocument/2006/relationships" xmlns:m="http://schemas.openxmlformats.org/officeDocument/2006/math" xmlns:v="urn:schemas-microsoft-com:vml" xmlns:wp14="http://schemas.microsoft.com/office/word/2010/wordprocessingDrawing" xmlns:wp="http://schemas.openxmlformats.org/drawingml/2006/wordprocessingDrawing" xmlns:w10="urn:schemas-microsoft-com:office:word" xmlns:w="http://schemas.openxmlformats.org/wordprocessingml/2006/main" xmlns:w14="http://schemas.microsoft.com/office/word/2010/wordml" xmlns:w15="http://schemas.microsoft.com/office/word/2012/wordml" xmlns:w16cex="http://schemas.microsoft.com/office/word/2018/wordml/cex" xmlns:w16cid="http://schemas.microsoft.com/office/word/2016/wordml/cid" xmlns:w16="http://schemas.microsoft.com/office/word/2018/wordml" xmlns:w16sdtdh="http://schemas.microsoft.com/office/word/2020/wordml/sdtdatahash" xmlns:w16se="http://schemas.microsoft.com/office/word/2015/wordml/symex" xmlns:wpg="http://schemas.microsoft.com/office/word/2010/wordprocessingGroup" xmlns:wpi="http://schemas.microsoft.com/office/word/2010/wordprocessingInk" xmlns:wne="http://schemas.microsoft.com/office/word/2006/wordml" xmlns:wps="http://schemas.microsoft.com/office/word/2010/wordprocessingShape" mc:Ignorable="w14 w15 w16se w16cid w16 w16cex w16sdtdh wp14">
+<w:numbering xmlns:wpc="http://schemas.microsoft.com/office/word/2010/wordprocessingCanvas" xmlns:cx="http://schemas.microsoft.com/office/drawing/2014/chartex" xmlns:mc="http://schemas.openxmlformats.org/markup-compatibility/2006" xmlns:o="urn:schemas-microsoft-com:office:office" xmlns:r="http://schemas.openxmlformats.org/officeDocument/2006/relationships" xmlns:m="http://schemas.openxmlformats.org/officeDocument/2006/math" xmlns:v="urn:schemas-microsoft-com:vml" xmlns:wp14="http://schemas.microsoft.com/office/word/2010/wordprocessingDrawing" xmlns:wp="http://schemas.openxmlformats.org/drawingml/2006/wordprocessingDrawing" xmlns:w10="urn:schemas-microsoft-com:office:word" xmlns:w="http://schemas.openxmlformats.org/wordprocessingml/2006/main" xmlns:w14="http://schemas.microsoft.com/office/word/2010/wordml" xmlns:w15="http://schemas.microsoft.com/office/word/2012/wordml" xmlns:w16se="http://schemas.microsoft.com/office/word/2015/wordml/symex" xmlns:wpg="http://schemas.microsoft.com/office/word/2010/wordprocessingGroup" xmlns:wpi="http://schemas.microsoft.com/office/word/2010/wordprocessingInk" xmlns:wne="http://schemas.microsoft.com/office/word/2006/wordml" xmlns:wps="http://schemas.microsoft.com/office/word/2010/wordprocessingShape" mc:Ignorable="w14 w15 w16se wp14">
   <w:abstractNum w:abstractNumId="0" w15:restartNumberingAfterBreak="0">
     <w:nsid w:val="40A52BC6"/>
     <w:multiLevelType w:val="hybridMultilevel"/>
@@ -767,17 +883,17 @@
       </w:rPr>
     </w:lvl>
   </w:abstractNum>
-  <w:num w:numId="1" w16cid:durableId="616983547">
+  <w:num w:numId="1">
     <w:abstractNumId w:val="0"/>
   </w:num>
-  <w:num w:numId="2" w16cid:durableId="2036494547">
+  <w:num w:numId="2">
     <w:abstractNumId w:val="1"/>
   </w:num>
 </w:numbering>
 </file>
 
 <file path=word/styles.xml><?xml version="1.0" encoding="utf-8"?>
-<w:styles xmlns:mc="http://schemas.openxmlformats.org/markup-compatibility/2006" xmlns:r="http://schemas.openxmlformats.org/officeDocument/2006/relationships" xmlns:w="http://schemas.openxmlformats.org/wordprocessingml/2006/main" xmlns:w14="http://schemas.microsoft.com/office/word/2010/wordml" xmlns:w15="http://schemas.microsoft.com/office/word/2012/wordml" xmlns:w16cex="http://schemas.microsoft.com/office/word/2018/wordml/cex" xmlns:w16cid="http://schemas.microsoft.com/office/word/2016/wordml/cid" xmlns:w16="http://schemas.microsoft.com/office/word/2018/wordml" xmlns:w16sdtdh="http://schemas.microsoft.com/office/word/2020/wordml/sdtdatahash" xmlns:w16se="http://schemas.microsoft.com/office/word/2015/wordml/symex" mc:Ignorable="w14 w15 w16se w16cid w16 w16cex w16sdtdh">
+<w:styles xmlns:mc="http://schemas.openxmlformats.org/markup-compatibility/2006" xmlns:r="http://schemas.openxmlformats.org/officeDocument/2006/relationships" xmlns:w="http://schemas.openxmlformats.org/wordprocessingml/2006/main" xmlns:w14="http://schemas.microsoft.com/office/word/2010/wordml" xmlns:w15="http://schemas.microsoft.com/office/word/2012/wordml" xmlns:w16se="http://schemas.microsoft.com/office/word/2015/wordml/symex" mc:Ignorable="w14 w15 w16se">
   <w:docDefaults>
     <w:rPrDefault>
       <w:rPr>
@@ -793,7 +909,7 @@
       </w:pPr>
     </w:pPrDefault>
   </w:docDefaults>
-  <w:latentStyles w:defLockedState="0" w:defUIPriority="99" w:defSemiHidden="0" w:defUnhideWhenUsed="0" w:defQFormat="0" w:count="376">
+  <w:latentStyles w:defLockedState="0" w:defUIPriority="99" w:defSemiHidden="0" w:defUnhideWhenUsed="0" w:defQFormat="0" w:count="371">
     <w:lsdException w:name="Normal" w:uiPriority="0" w:qFormat="1"/>
     <w:lsdException w:name="heading 1" w:uiPriority="9" w:qFormat="1"/>
     <w:lsdException w:name="heading 2" w:semiHidden="1" w:uiPriority="9" w:unhideWhenUsed="1" w:qFormat="1"/>
@@ -1165,11 +1281,6 @@
     <w:lsdException w:name="List Table 5 Dark Accent 6" w:uiPriority="50"/>
     <w:lsdException w:name="List Table 6 Colorful Accent 6" w:uiPriority="51"/>
     <w:lsdException w:name="List Table 7 Colorful Accent 6" w:uiPriority="52"/>
-    <w:lsdException w:name="Mention" w:semiHidden="1" w:unhideWhenUsed="1"/>
-    <w:lsdException w:name="Smart Hyperlink" w:semiHidden="1" w:unhideWhenUsed="1"/>
-    <w:lsdException w:name="Hashtag" w:semiHidden="1" w:unhideWhenUsed="1"/>
-    <w:lsdException w:name="Unresolved Mention" w:semiHidden="1" w:unhideWhenUsed="1"/>
-    <w:lsdException w:name="Smart Link" w:semiHidden="1" w:unhideWhenUsed="1"/>
   </w:latentStyles>
   <w:style w:type="paragraph" w:default="1" w:styleId="Normal">
     <w:name w:val="Normal"/>

</xml_diff>